<commit_message>
adding books properly now :)
</commit_message>
<xml_diff>
--- a/log.docx
+++ b/log.docx
@@ -257,8 +257,6 @@
         </w:rPr>
         <w:t>/{{book.id}}</w:t>
       </w:r>
-      <w:bookmarkStart w:id="0" w:name="_GoBack"/>
-      <w:bookmarkEnd w:id="0"/>
     </w:p>
     <w:p>
       <w:pPr>
@@ -436,6 +434,1243 @@
     <w:p>
       <w:pPr>
         <w:pStyle w:val="NoSpacing"/>
+      </w:pPr>
+    </w:p>
+    <w:p>
+      <w:pPr>
+        <w:pStyle w:val="NoSpacing"/>
+        <w:numPr>
+          <w:ilvl w:val="0"/>
+          <w:numId w:val="1"/>
+        </w:numPr>
+      </w:pPr>
+      <w:r>
+        <w:t xml:space="preserve">Had issue with routing to  </w:t>
+      </w:r>
+      <w:r>
+        <w:rPr>
+          <w:color w:val="98C379"/>
+          <w:sz w:val="24"/>
+          <w:szCs w:val="24"/>
+        </w:rPr>
+        <w:t>/author</w:t>
+      </w:r>
+      <w:r>
+        <w:rPr>
+          <w:b/>
+          <w:color w:val="98C379"/>
+          <w:sz w:val="24"/>
+          <w:szCs w:val="24"/>
+          <w:highlight w:val="yellow"/>
+        </w:rPr>
+        <w:t>s</w:t>
+      </w:r>
+      <w:r>
+        <w:rPr>
+          <w:color w:val="98C379"/>
+          <w:sz w:val="24"/>
+          <w:szCs w:val="24"/>
+        </w:rPr>
+        <w:t>/</w:t>
+      </w:r>
+      <w:proofErr w:type="spellStart"/>
+      <w:r>
+        <w:rPr>
+          <w:color w:val="98C379"/>
+          <w:sz w:val="24"/>
+          <w:szCs w:val="24"/>
+        </w:rPr>
+        <w:t>assign_book</w:t>
+      </w:r>
+      <w:proofErr w:type="spellEnd"/>
+      <w:r>
+        <w:rPr>
+          <w:color w:val="98C379"/>
+          <w:sz w:val="24"/>
+          <w:szCs w:val="24"/>
+        </w:rPr>
+        <w:t>/</w:t>
+      </w:r>
+      <w:r>
+        <w:rPr>
+          <w:color w:val="98C379"/>
+          <w:sz w:val="24"/>
+          <w:szCs w:val="24"/>
+        </w:rPr>
+        <w:t>&lt;</w:t>
+      </w:r>
+      <w:proofErr w:type="spellStart"/>
+      <w:r>
+        <w:rPr>
+          <w:color w:val="98C379"/>
+          <w:sz w:val="24"/>
+          <w:szCs w:val="24"/>
+        </w:rPr>
+        <w:t>author_id</w:t>
+      </w:r>
+      <w:proofErr w:type="spellEnd"/>
+      <w:r>
+        <w:rPr>
+          <w:color w:val="98C379"/>
+          <w:sz w:val="24"/>
+          <w:szCs w:val="24"/>
+        </w:rPr>
+        <w:t>&gt;/&lt;</w:t>
+      </w:r>
+      <w:proofErr w:type="spellStart"/>
+      <w:r>
+        <w:rPr>
+          <w:color w:val="98C379"/>
+          <w:sz w:val="24"/>
+          <w:szCs w:val="24"/>
+        </w:rPr>
+        <w:t>book_id</w:t>
+      </w:r>
+      <w:proofErr w:type="spellEnd"/>
+      <w:r>
+        <w:rPr>
+          <w:color w:val="98C379"/>
+          <w:sz w:val="24"/>
+          <w:szCs w:val="24"/>
+        </w:rPr>
+        <w:t>&gt;</w:t>
+      </w:r>
+      <w:r>
+        <w:t xml:space="preserve"> (it kept routing back to itself), so I changed to singular author:</w:t>
+      </w:r>
+    </w:p>
+    <w:p>
+      <w:pPr>
+        <w:pStyle w:val="NoSpacing"/>
+        <w:numPr>
+          <w:ilvl w:val="1"/>
+          <w:numId w:val="1"/>
+        </w:numPr>
+      </w:pPr>
+      <w:r>
+        <w:rPr>
+          <w:color w:val="98C379"/>
+          <w:sz w:val="24"/>
+          <w:szCs w:val="24"/>
+        </w:rPr>
+        <w:t>/author/</w:t>
+      </w:r>
+      <w:proofErr w:type="spellStart"/>
+      <w:r>
+        <w:rPr>
+          <w:color w:val="98C379"/>
+          <w:sz w:val="24"/>
+          <w:szCs w:val="24"/>
+        </w:rPr>
+        <w:t>assign_book</w:t>
+      </w:r>
+      <w:proofErr w:type="spellEnd"/>
+      <w:r>
+        <w:rPr>
+          <w:color w:val="98C379"/>
+          <w:sz w:val="24"/>
+          <w:szCs w:val="24"/>
+        </w:rPr>
+        <w:t>/&lt;</w:t>
+      </w:r>
+      <w:proofErr w:type="spellStart"/>
+      <w:r>
+        <w:rPr>
+          <w:color w:val="98C379"/>
+          <w:sz w:val="24"/>
+          <w:szCs w:val="24"/>
+        </w:rPr>
+        <w:t>author_id</w:t>
+      </w:r>
+      <w:proofErr w:type="spellEnd"/>
+      <w:r>
+        <w:rPr>
+          <w:color w:val="98C379"/>
+          <w:sz w:val="24"/>
+          <w:szCs w:val="24"/>
+        </w:rPr>
+        <w:t>&gt;/&lt;</w:t>
+      </w:r>
+      <w:proofErr w:type="spellStart"/>
+      <w:r>
+        <w:rPr>
+          <w:color w:val="98C379"/>
+          <w:sz w:val="24"/>
+          <w:szCs w:val="24"/>
+        </w:rPr>
+        <w:t>book_id</w:t>
+      </w:r>
+      <w:proofErr w:type="spellEnd"/>
+      <w:r>
+        <w:rPr>
+          <w:color w:val="98C379"/>
+          <w:sz w:val="24"/>
+          <w:szCs w:val="24"/>
+        </w:rPr>
+        <w:t>&gt;</w:t>
+      </w:r>
+    </w:p>
+    <w:p>
+      <w:pPr>
+        <w:pStyle w:val="NoSpacing"/>
+        <w:numPr>
+          <w:ilvl w:val="2"/>
+          <w:numId w:val="1"/>
+        </w:numPr>
+      </w:pPr>
+      <w:r>
+        <w:t>Singular seems to make more sense</w:t>
+      </w:r>
+    </w:p>
+    <w:p>
+      <w:pPr>
+        <w:pStyle w:val="NoSpacing"/>
+        <w:numPr>
+          <w:ilvl w:val="3"/>
+          <w:numId w:val="1"/>
+        </w:numPr>
+      </w:pPr>
+      <w:r>
+        <w:t>TODO: Change all from</w:t>
+      </w:r>
+    </w:p>
+    <w:p>
+      <w:pPr>
+        <w:pStyle w:val="HTMLPreformatted"/>
+        <w:shd w:val="clear" w:color="auto" w:fill="000000"/>
+        <w:ind w:left="2520"/>
+        <w:rPr>
+          <w:color w:val="ABB2BF"/>
+          <w:sz w:val="16"/>
+          <w:szCs w:val="16"/>
+        </w:rPr>
+      </w:pPr>
+      <w:bookmarkStart w:id="0" w:name="_GoBack"/>
+      <w:bookmarkEnd w:id="0"/>
+      <w:proofErr w:type="spellStart"/>
+      <w:r>
+        <w:rPr>
+          <w:color w:val="61AFEF"/>
+          <w:sz w:val="16"/>
+          <w:szCs w:val="16"/>
+        </w:rPr>
+        <w:t>url</w:t>
+      </w:r>
+      <w:proofErr w:type="spellEnd"/>
+      <w:r>
+        <w:rPr>
+          <w:color w:val="ABB2BF"/>
+          <w:sz w:val="16"/>
+          <w:szCs w:val="16"/>
+        </w:rPr>
+        <w:t>(</w:t>
+      </w:r>
+      <w:proofErr w:type="spellStart"/>
+      <w:r>
+        <w:rPr>
+          <w:color w:val="98C379"/>
+          <w:sz w:val="16"/>
+          <w:szCs w:val="16"/>
+        </w:rPr>
+        <w:t>r'^authors</w:t>
+      </w:r>
+      <w:proofErr w:type="spellEnd"/>
+      <w:r>
+        <w:rPr>
+          <w:color w:val="98C379"/>
+          <w:sz w:val="16"/>
+          <w:szCs w:val="16"/>
+        </w:rPr>
+        <w:t>$'</w:t>
+      </w:r>
+      <w:r>
+        <w:rPr>
+          <w:color w:val="ABB2BF"/>
+          <w:sz w:val="16"/>
+          <w:szCs w:val="16"/>
+        </w:rPr>
+        <w:t xml:space="preserve">, </w:t>
+      </w:r>
+      <w:proofErr w:type="spellStart"/>
+      <w:r>
+        <w:rPr>
+          <w:color w:val="ABB2BF"/>
+          <w:sz w:val="16"/>
+          <w:szCs w:val="16"/>
+        </w:rPr>
+        <w:t>views.authors</w:t>
+      </w:r>
+      <w:proofErr w:type="spellEnd"/>
+      <w:r>
+        <w:rPr>
+          <w:color w:val="ABB2BF"/>
+          <w:sz w:val="16"/>
+          <w:szCs w:val="16"/>
+        </w:rPr>
+        <w:t>),</w:t>
+      </w:r>
+      <w:r>
+        <w:rPr>
+          <w:color w:val="ABB2BF"/>
+          <w:sz w:val="16"/>
+          <w:szCs w:val="16"/>
+        </w:rPr>
+        <w:br/>
+      </w:r>
+      <w:r>
+        <w:rPr>
+          <w:color w:val="ABB2BF"/>
+          <w:sz w:val="16"/>
+          <w:szCs w:val="16"/>
+        </w:rPr>
+        <w:br/>
+      </w:r>
+      <w:proofErr w:type="spellStart"/>
+      <w:r>
+        <w:rPr>
+          <w:color w:val="61AFEF"/>
+          <w:sz w:val="16"/>
+          <w:szCs w:val="16"/>
+        </w:rPr>
+        <w:t>url</w:t>
+      </w:r>
+      <w:proofErr w:type="spellEnd"/>
+      <w:r>
+        <w:rPr>
+          <w:color w:val="ABB2BF"/>
+          <w:sz w:val="16"/>
+          <w:szCs w:val="16"/>
+        </w:rPr>
+        <w:t>(</w:t>
+      </w:r>
+      <w:proofErr w:type="spellStart"/>
+      <w:r>
+        <w:rPr>
+          <w:color w:val="98C379"/>
+          <w:sz w:val="16"/>
+          <w:szCs w:val="16"/>
+        </w:rPr>
+        <w:t>r'^authors</w:t>
+      </w:r>
+      <w:proofErr w:type="spellEnd"/>
+      <w:r>
+        <w:rPr>
+          <w:color w:val="98C379"/>
+          <w:sz w:val="16"/>
+          <w:szCs w:val="16"/>
+        </w:rPr>
+        <w:t>/</w:t>
+      </w:r>
+      <w:proofErr w:type="spellStart"/>
+      <w:r>
+        <w:rPr>
+          <w:color w:val="98C379"/>
+          <w:sz w:val="16"/>
+          <w:szCs w:val="16"/>
+        </w:rPr>
+        <w:t>add_author</w:t>
+      </w:r>
+      <w:proofErr w:type="spellEnd"/>
+      <w:r>
+        <w:rPr>
+          <w:color w:val="98C379"/>
+          <w:sz w:val="16"/>
+          <w:szCs w:val="16"/>
+        </w:rPr>
+        <w:t>$'</w:t>
+      </w:r>
+      <w:r>
+        <w:rPr>
+          <w:color w:val="ABB2BF"/>
+          <w:sz w:val="16"/>
+          <w:szCs w:val="16"/>
+        </w:rPr>
+        <w:t xml:space="preserve">, </w:t>
+      </w:r>
+      <w:proofErr w:type="spellStart"/>
+      <w:r>
+        <w:rPr>
+          <w:color w:val="ABB2BF"/>
+          <w:sz w:val="16"/>
+          <w:szCs w:val="16"/>
+        </w:rPr>
+        <w:t>views.add_author</w:t>
+      </w:r>
+      <w:proofErr w:type="spellEnd"/>
+      <w:r>
+        <w:rPr>
+          <w:color w:val="ABB2BF"/>
+          <w:sz w:val="16"/>
+          <w:szCs w:val="16"/>
+        </w:rPr>
+        <w:t>),</w:t>
+      </w:r>
+      <w:r>
+        <w:rPr>
+          <w:color w:val="ABB2BF"/>
+          <w:sz w:val="16"/>
+          <w:szCs w:val="16"/>
+        </w:rPr>
+        <w:br/>
+      </w:r>
+      <w:proofErr w:type="spellStart"/>
+      <w:r>
+        <w:rPr>
+          <w:color w:val="61AFEF"/>
+          <w:sz w:val="16"/>
+          <w:szCs w:val="16"/>
+        </w:rPr>
+        <w:t>url</w:t>
+      </w:r>
+      <w:proofErr w:type="spellEnd"/>
+      <w:r>
+        <w:rPr>
+          <w:color w:val="ABB2BF"/>
+          <w:sz w:val="16"/>
+          <w:szCs w:val="16"/>
+        </w:rPr>
+        <w:t>(</w:t>
+      </w:r>
+      <w:proofErr w:type="spellStart"/>
+      <w:r>
+        <w:rPr>
+          <w:color w:val="98C379"/>
+          <w:sz w:val="16"/>
+          <w:szCs w:val="16"/>
+        </w:rPr>
+        <w:t>r'^authors</w:t>
+      </w:r>
+      <w:proofErr w:type="spellEnd"/>
+      <w:r>
+        <w:rPr>
+          <w:color w:val="98C379"/>
+          <w:sz w:val="16"/>
+          <w:szCs w:val="16"/>
+        </w:rPr>
+        <w:t>/(?P&lt;</w:t>
+      </w:r>
+      <w:proofErr w:type="spellStart"/>
+      <w:r>
+        <w:rPr>
+          <w:color w:val="98C379"/>
+          <w:sz w:val="16"/>
+          <w:szCs w:val="16"/>
+        </w:rPr>
+        <w:t>author_id</w:t>
+      </w:r>
+      <w:proofErr w:type="spellEnd"/>
+      <w:r>
+        <w:rPr>
+          <w:color w:val="98C379"/>
+          <w:sz w:val="16"/>
+          <w:szCs w:val="16"/>
+        </w:rPr>
+        <w:t>&gt;\d+)$'</w:t>
+      </w:r>
+      <w:r>
+        <w:rPr>
+          <w:color w:val="ABB2BF"/>
+          <w:sz w:val="16"/>
+          <w:szCs w:val="16"/>
+        </w:rPr>
+        <w:t xml:space="preserve">, </w:t>
+      </w:r>
+      <w:proofErr w:type="spellStart"/>
+      <w:r>
+        <w:rPr>
+          <w:color w:val="ABB2BF"/>
+          <w:sz w:val="16"/>
+          <w:szCs w:val="16"/>
+        </w:rPr>
+        <w:t>views.show_author</w:t>
+      </w:r>
+      <w:proofErr w:type="spellEnd"/>
+      <w:r>
+        <w:rPr>
+          <w:color w:val="ABB2BF"/>
+          <w:sz w:val="16"/>
+          <w:szCs w:val="16"/>
+        </w:rPr>
+        <w:t xml:space="preserve">),   </w:t>
+      </w:r>
+      <w:r>
+        <w:rPr>
+          <w:color w:val="5C6370"/>
+          <w:sz w:val="16"/>
+          <w:szCs w:val="16"/>
+        </w:rPr>
+        <w:t># e.g., localhost:8000/authors/23</w:t>
+      </w:r>
+      <w:r>
+        <w:rPr>
+          <w:color w:val="5C6370"/>
+          <w:sz w:val="16"/>
+          <w:szCs w:val="16"/>
+        </w:rPr>
+        <w:br/>
+      </w:r>
+      <w:proofErr w:type="spellStart"/>
+      <w:r>
+        <w:rPr>
+          <w:color w:val="61AFEF"/>
+          <w:sz w:val="16"/>
+          <w:szCs w:val="16"/>
+        </w:rPr>
+        <w:t>url</w:t>
+      </w:r>
+      <w:proofErr w:type="spellEnd"/>
+      <w:r>
+        <w:rPr>
+          <w:color w:val="ABB2BF"/>
+          <w:sz w:val="16"/>
+          <w:szCs w:val="16"/>
+        </w:rPr>
+        <w:t>(</w:t>
+      </w:r>
+      <w:proofErr w:type="spellStart"/>
+      <w:r>
+        <w:rPr>
+          <w:color w:val="98C379"/>
+          <w:sz w:val="16"/>
+          <w:szCs w:val="16"/>
+        </w:rPr>
+        <w:t>r'^authors</w:t>
+      </w:r>
+      <w:proofErr w:type="spellEnd"/>
+      <w:r>
+        <w:rPr>
+          <w:color w:val="98C379"/>
+          <w:sz w:val="16"/>
+          <w:szCs w:val="16"/>
+        </w:rPr>
+        <w:t>/</w:t>
+      </w:r>
+      <w:proofErr w:type="spellStart"/>
+      <w:r>
+        <w:rPr>
+          <w:color w:val="98C379"/>
+          <w:sz w:val="16"/>
+          <w:szCs w:val="16"/>
+        </w:rPr>
+        <w:t>assign_book</w:t>
+      </w:r>
+      <w:proofErr w:type="spellEnd"/>
+      <w:r>
+        <w:rPr>
+          <w:color w:val="98C379"/>
+          <w:sz w:val="16"/>
+          <w:szCs w:val="16"/>
+        </w:rPr>
+        <w:t>/(?P&lt;</w:t>
+      </w:r>
+      <w:proofErr w:type="spellStart"/>
+      <w:r>
+        <w:rPr>
+          <w:color w:val="98C379"/>
+          <w:sz w:val="16"/>
+          <w:szCs w:val="16"/>
+        </w:rPr>
+        <w:t>author_id</w:t>
+      </w:r>
+      <w:proofErr w:type="spellEnd"/>
+      <w:r>
+        <w:rPr>
+          <w:color w:val="98C379"/>
+          <w:sz w:val="16"/>
+          <w:szCs w:val="16"/>
+        </w:rPr>
+        <w:t>&gt;\d+)'</w:t>
+      </w:r>
+      <w:r>
+        <w:rPr>
+          <w:color w:val="ABB2BF"/>
+          <w:sz w:val="16"/>
+          <w:szCs w:val="16"/>
+        </w:rPr>
+        <w:t xml:space="preserve">, </w:t>
+      </w:r>
+      <w:proofErr w:type="spellStart"/>
+      <w:r>
+        <w:rPr>
+          <w:color w:val="ABB2BF"/>
+          <w:sz w:val="16"/>
+          <w:szCs w:val="16"/>
+        </w:rPr>
+        <w:t>views.assign_book</w:t>
+      </w:r>
+      <w:proofErr w:type="spellEnd"/>
+      <w:r>
+        <w:rPr>
+          <w:color w:val="ABB2BF"/>
+          <w:sz w:val="16"/>
+          <w:szCs w:val="16"/>
+        </w:rPr>
+        <w:t>),</w:t>
+      </w:r>
+      <w:r>
+        <w:rPr>
+          <w:color w:val="ABB2BF"/>
+          <w:sz w:val="16"/>
+          <w:szCs w:val="16"/>
+        </w:rPr>
+        <w:br/>
+      </w:r>
+      <w:proofErr w:type="spellStart"/>
+      <w:r>
+        <w:rPr>
+          <w:color w:val="61AFEF"/>
+          <w:sz w:val="16"/>
+          <w:szCs w:val="16"/>
+        </w:rPr>
+        <w:t>url</w:t>
+      </w:r>
+      <w:proofErr w:type="spellEnd"/>
+      <w:r>
+        <w:rPr>
+          <w:color w:val="ABB2BF"/>
+          <w:sz w:val="16"/>
+          <w:szCs w:val="16"/>
+        </w:rPr>
+        <w:t>(</w:t>
+      </w:r>
+      <w:proofErr w:type="spellStart"/>
+      <w:r>
+        <w:rPr>
+          <w:color w:val="98C379"/>
+          <w:sz w:val="16"/>
+          <w:szCs w:val="16"/>
+        </w:rPr>
+        <w:t>r'^author</w:t>
+      </w:r>
+      <w:proofErr w:type="spellEnd"/>
+      <w:r>
+        <w:rPr>
+          <w:color w:val="98C379"/>
+          <w:sz w:val="16"/>
+          <w:szCs w:val="16"/>
+        </w:rPr>
+        <w:t>/</w:t>
+      </w:r>
+      <w:proofErr w:type="spellStart"/>
+      <w:r>
+        <w:rPr>
+          <w:color w:val="98C379"/>
+          <w:sz w:val="16"/>
+          <w:szCs w:val="16"/>
+        </w:rPr>
+        <w:t>assign_book</w:t>
+      </w:r>
+      <w:proofErr w:type="spellEnd"/>
+      <w:r>
+        <w:rPr>
+          <w:color w:val="98C379"/>
+          <w:sz w:val="16"/>
+          <w:szCs w:val="16"/>
+        </w:rPr>
+        <w:t>/(?P&lt;</w:t>
+      </w:r>
+      <w:proofErr w:type="spellStart"/>
+      <w:r>
+        <w:rPr>
+          <w:color w:val="98C379"/>
+          <w:sz w:val="16"/>
+          <w:szCs w:val="16"/>
+        </w:rPr>
+        <w:t>author_id</w:t>
+      </w:r>
+      <w:proofErr w:type="spellEnd"/>
+      <w:r>
+        <w:rPr>
+          <w:color w:val="98C379"/>
+          <w:sz w:val="16"/>
+          <w:szCs w:val="16"/>
+        </w:rPr>
+        <w:t>&gt;\d+)/(?P&lt;</w:t>
+      </w:r>
+      <w:proofErr w:type="spellStart"/>
+      <w:r>
+        <w:rPr>
+          <w:color w:val="98C379"/>
+          <w:sz w:val="16"/>
+          <w:szCs w:val="16"/>
+        </w:rPr>
+        <w:t>book_id</w:t>
+      </w:r>
+      <w:proofErr w:type="spellEnd"/>
+      <w:r>
+        <w:rPr>
+          <w:color w:val="98C379"/>
+          <w:sz w:val="16"/>
+          <w:szCs w:val="16"/>
+        </w:rPr>
+        <w:t>&gt;\d+)'</w:t>
+      </w:r>
+      <w:r>
+        <w:rPr>
+          <w:color w:val="ABB2BF"/>
+          <w:sz w:val="16"/>
+          <w:szCs w:val="16"/>
+        </w:rPr>
+        <w:t xml:space="preserve">, </w:t>
+      </w:r>
+      <w:proofErr w:type="spellStart"/>
+      <w:r>
+        <w:rPr>
+          <w:color w:val="ABB2BF"/>
+          <w:sz w:val="16"/>
+          <w:szCs w:val="16"/>
+        </w:rPr>
+        <w:t>views.assign_book_redirected</w:t>
+      </w:r>
+      <w:proofErr w:type="spellEnd"/>
+      <w:r>
+        <w:rPr>
+          <w:color w:val="ABB2BF"/>
+          <w:sz w:val="16"/>
+          <w:szCs w:val="16"/>
+        </w:rPr>
+        <w:t>)</w:t>
+      </w:r>
+    </w:p>
+    <w:p>
+      <w:pPr>
+        <w:pStyle w:val="NoSpacing"/>
+        <w:ind w:left="1440" w:firstLine="720"/>
+      </w:pPr>
+      <w:r>
+        <w:t>to</w:t>
+      </w:r>
+    </w:p>
+    <w:p>
+      <w:pPr>
+        <w:pStyle w:val="HTMLPreformatted"/>
+        <w:shd w:val="clear" w:color="auto" w:fill="000000"/>
+        <w:ind w:left="2520"/>
+        <w:rPr>
+          <w:color w:val="ABB2BF"/>
+          <w:sz w:val="16"/>
+          <w:szCs w:val="16"/>
+        </w:rPr>
+      </w:pPr>
+      <w:proofErr w:type="spellStart"/>
+      <w:r>
+        <w:rPr>
+          <w:color w:val="61AFEF"/>
+          <w:sz w:val="16"/>
+          <w:szCs w:val="16"/>
+        </w:rPr>
+        <w:t>url</w:t>
+      </w:r>
+      <w:proofErr w:type="spellEnd"/>
+      <w:r>
+        <w:rPr>
+          <w:color w:val="ABB2BF"/>
+          <w:sz w:val="16"/>
+          <w:szCs w:val="16"/>
+        </w:rPr>
+        <w:t>(</w:t>
+      </w:r>
+      <w:proofErr w:type="spellStart"/>
+      <w:r>
+        <w:rPr>
+          <w:color w:val="98C379"/>
+          <w:sz w:val="16"/>
+          <w:szCs w:val="16"/>
+        </w:rPr>
+        <w:t>r'^authors</w:t>
+      </w:r>
+      <w:proofErr w:type="spellEnd"/>
+      <w:r>
+        <w:rPr>
+          <w:color w:val="98C379"/>
+          <w:sz w:val="16"/>
+          <w:szCs w:val="16"/>
+        </w:rPr>
+        <w:t>$'</w:t>
+      </w:r>
+      <w:r>
+        <w:rPr>
+          <w:color w:val="ABB2BF"/>
+          <w:sz w:val="16"/>
+          <w:szCs w:val="16"/>
+        </w:rPr>
+        <w:t xml:space="preserve">, </w:t>
+      </w:r>
+      <w:proofErr w:type="spellStart"/>
+      <w:r>
+        <w:rPr>
+          <w:color w:val="ABB2BF"/>
+          <w:sz w:val="16"/>
+          <w:szCs w:val="16"/>
+        </w:rPr>
+        <w:t>views.authors</w:t>
+      </w:r>
+      <w:proofErr w:type="spellEnd"/>
+      <w:r>
+        <w:rPr>
+          <w:color w:val="ABB2BF"/>
+          <w:sz w:val="16"/>
+          <w:szCs w:val="16"/>
+        </w:rPr>
+        <w:t>),</w:t>
+      </w:r>
+      <w:r>
+        <w:rPr>
+          <w:color w:val="ABB2BF"/>
+          <w:sz w:val="16"/>
+          <w:szCs w:val="16"/>
+        </w:rPr>
+        <w:br/>
+      </w:r>
+      <w:r>
+        <w:rPr>
+          <w:color w:val="ABB2BF"/>
+          <w:sz w:val="16"/>
+          <w:szCs w:val="16"/>
+        </w:rPr>
+        <w:br/>
+      </w:r>
+      <w:proofErr w:type="spellStart"/>
+      <w:r>
+        <w:rPr>
+          <w:color w:val="61AFEF"/>
+          <w:sz w:val="16"/>
+          <w:szCs w:val="16"/>
+        </w:rPr>
+        <w:t>url</w:t>
+      </w:r>
+      <w:proofErr w:type="spellEnd"/>
+      <w:r>
+        <w:rPr>
+          <w:color w:val="ABB2BF"/>
+          <w:sz w:val="16"/>
+          <w:szCs w:val="16"/>
+        </w:rPr>
+        <w:t>(</w:t>
+      </w:r>
+      <w:proofErr w:type="spellStart"/>
+      <w:r>
+        <w:rPr>
+          <w:color w:val="98C379"/>
+          <w:sz w:val="16"/>
+          <w:szCs w:val="16"/>
+        </w:rPr>
+        <w:t>r'^authors</w:t>
+      </w:r>
+      <w:proofErr w:type="spellEnd"/>
+      <w:r>
+        <w:rPr>
+          <w:color w:val="98C379"/>
+          <w:sz w:val="16"/>
+          <w:szCs w:val="16"/>
+        </w:rPr>
+        <w:t>/</w:t>
+      </w:r>
+      <w:proofErr w:type="spellStart"/>
+      <w:r>
+        <w:rPr>
+          <w:color w:val="98C379"/>
+          <w:sz w:val="16"/>
+          <w:szCs w:val="16"/>
+        </w:rPr>
+        <w:t>add_author</w:t>
+      </w:r>
+      <w:proofErr w:type="spellEnd"/>
+      <w:r>
+        <w:rPr>
+          <w:color w:val="98C379"/>
+          <w:sz w:val="16"/>
+          <w:szCs w:val="16"/>
+        </w:rPr>
+        <w:t>$'</w:t>
+      </w:r>
+      <w:r>
+        <w:rPr>
+          <w:color w:val="ABB2BF"/>
+          <w:sz w:val="16"/>
+          <w:szCs w:val="16"/>
+        </w:rPr>
+        <w:t xml:space="preserve">, </w:t>
+      </w:r>
+      <w:proofErr w:type="spellStart"/>
+      <w:r>
+        <w:rPr>
+          <w:color w:val="ABB2BF"/>
+          <w:sz w:val="16"/>
+          <w:szCs w:val="16"/>
+        </w:rPr>
+        <w:t>views.add_author</w:t>
+      </w:r>
+      <w:proofErr w:type="spellEnd"/>
+      <w:r>
+        <w:rPr>
+          <w:color w:val="ABB2BF"/>
+          <w:sz w:val="16"/>
+          <w:szCs w:val="16"/>
+        </w:rPr>
+        <w:t>),</w:t>
+      </w:r>
+      <w:r>
+        <w:rPr>
+          <w:color w:val="ABB2BF"/>
+          <w:sz w:val="16"/>
+          <w:szCs w:val="16"/>
+        </w:rPr>
+        <w:br/>
+      </w:r>
+      <w:proofErr w:type="spellStart"/>
+      <w:r>
+        <w:rPr>
+          <w:color w:val="61AFEF"/>
+          <w:sz w:val="16"/>
+          <w:szCs w:val="16"/>
+        </w:rPr>
+        <w:t>url</w:t>
+      </w:r>
+      <w:proofErr w:type="spellEnd"/>
+      <w:r>
+        <w:rPr>
+          <w:color w:val="ABB2BF"/>
+          <w:sz w:val="16"/>
+          <w:szCs w:val="16"/>
+        </w:rPr>
+        <w:t>(</w:t>
+      </w:r>
+      <w:proofErr w:type="spellStart"/>
+      <w:r>
+        <w:rPr>
+          <w:color w:val="98C379"/>
+          <w:sz w:val="16"/>
+          <w:szCs w:val="16"/>
+        </w:rPr>
+        <w:t>r'^</w:t>
+      </w:r>
+      <w:r>
+        <w:rPr>
+          <w:color w:val="FF0000"/>
+          <w:sz w:val="16"/>
+          <w:szCs w:val="16"/>
+          <w:highlight w:val="yellow"/>
+        </w:rPr>
+        <w:t>author</w:t>
+      </w:r>
+      <w:proofErr w:type="spellEnd"/>
+      <w:r>
+        <w:rPr>
+          <w:color w:val="98C379"/>
+          <w:sz w:val="16"/>
+          <w:szCs w:val="16"/>
+        </w:rPr>
+        <w:t>/(?P&lt;</w:t>
+      </w:r>
+      <w:proofErr w:type="spellStart"/>
+      <w:r>
+        <w:rPr>
+          <w:color w:val="98C379"/>
+          <w:sz w:val="16"/>
+          <w:szCs w:val="16"/>
+        </w:rPr>
+        <w:t>author_id</w:t>
+      </w:r>
+      <w:proofErr w:type="spellEnd"/>
+      <w:r>
+        <w:rPr>
+          <w:color w:val="98C379"/>
+          <w:sz w:val="16"/>
+          <w:szCs w:val="16"/>
+        </w:rPr>
+        <w:t>&gt;\d+)$'</w:t>
+      </w:r>
+      <w:r>
+        <w:rPr>
+          <w:color w:val="ABB2BF"/>
+          <w:sz w:val="16"/>
+          <w:szCs w:val="16"/>
+        </w:rPr>
+        <w:t xml:space="preserve">, </w:t>
+      </w:r>
+      <w:proofErr w:type="spellStart"/>
+      <w:r>
+        <w:rPr>
+          <w:color w:val="ABB2BF"/>
+          <w:sz w:val="16"/>
+          <w:szCs w:val="16"/>
+        </w:rPr>
+        <w:t>views.show_author</w:t>
+      </w:r>
+      <w:proofErr w:type="spellEnd"/>
+      <w:r>
+        <w:rPr>
+          <w:color w:val="ABB2BF"/>
+          <w:sz w:val="16"/>
+          <w:szCs w:val="16"/>
+        </w:rPr>
+        <w:t xml:space="preserve">),   </w:t>
+      </w:r>
+      <w:r>
+        <w:rPr>
+          <w:color w:val="5C6370"/>
+          <w:sz w:val="16"/>
+          <w:szCs w:val="16"/>
+        </w:rPr>
+        <w:t># e.g., localhost:8000/authors/23</w:t>
+      </w:r>
+      <w:r>
+        <w:rPr>
+          <w:color w:val="5C6370"/>
+          <w:sz w:val="16"/>
+          <w:szCs w:val="16"/>
+        </w:rPr>
+        <w:br/>
+      </w:r>
+      <w:proofErr w:type="spellStart"/>
+      <w:r>
+        <w:rPr>
+          <w:color w:val="61AFEF"/>
+          <w:sz w:val="16"/>
+          <w:szCs w:val="16"/>
+        </w:rPr>
+        <w:t>url</w:t>
+      </w:r>
+      <w:proofErr w:type="spellEnd"/>
+      <w:r>
+        <w:rPr>
+          <w:color w:val="ABB2BF"/>
+          <w:sz w:val="16"/>
+          <w:szCs w:val="16"/>
+        </w:rPr>
+        <w:t>(</w:t>
+      </w:r>
+      <w:proofErr w:type="spellStart"/>
+      <w:r>
+        <w:rPr>
+          <w:color w:val="98C379"/>
+          <w:sz w:val="16"/>
+          <w:szCs w:val="16"/>
+        </w:rPr>
+        <w:t>r'^</w:t>
+      </w:r>
+      <w:r>
+        <w:rPr>
+          <w:color w:val="FF0000"/>
+          <w:sz w:val="16"/>
+          <w:szCs w:val="16"/>
+          <w:highlight w:val="yellow"/>
+        </w:rPr>
+        <w:t>author</w:t>
+      </w:r>
+      <w:proofErr w:type="spellEnd"/>
+      <w:r>
+        <w:rPr>
+          <w:color w:val="98C379"/>
+          <w:sz w:val="16"/>
+          <w:szCs w:val="16"/>
+        </w:rPr>
+        <w:t>/</w:t>
+      </w:r>
+      <w:proofErr w:type="spellStart"/>
+      <w:r>
+        <w:rPr>
+          <w:color w:val="98C379"/>
+          <w:sz w:val="16"/>
+          <w:szCs w:val="16"/>
+        </w:rPr>
+        <w:t>assign_book</w:t>
+      </w:r>
+      <w:proofErr w:type="spellEnd"/>
+      <w:r>
+        <w:rPr>
+          <w:color w:val="98C379"/>
+          <w:sz w:val="16"/>
+          <w:szCs w:val="16"/>
+        </w:rPr>
+        <w:t>/(?P&lt;</w:t>
+      </w:r>
+      <w:proofErr w:type="spellStart"/>
+      <w:r>
+        <w:rPr>
+          <w:color w:val="98C379"/>
+          <w:sz w:val="16"/>
+          <w:szCs w:val="16"/>
+        </w:rPr>
+        <w:t>author_id</w:t>
+      </w:r>
+      <w:proofErr w:type="spellEnd"/>
+      <w:r>
+        <w:rPr>
+          <w:color w:val="98C379"/>
+          <w:sz w:val="16"/>
+          <w:szCs w:val="16"/>
+        </w:rPr>
+        <w:t>&gt;\d+)'</w:t>
+      </w:r>
+      <w:r>
+        <w:rPr>
+          <w:color w:val="ABB2BF"/>
+          <w:sz w:val="16"/>
+          <w:szCs w:val="16"/>
+        </w:rPr>
+        <w:t xml:space="preserve">, </w:t>
+      </w:r>
+      <w:proofErr w:type="spellStart"/>
+      <w:r>
+        <w:rPr>
+          <w:color w:val="ABB2BF"/>
+          <w:sz w:val="16"/>
+          <w:szCs w:val="16"/>
+        </w:rPr>
+        <w:t>views.assign_book</w:t>
+      </w:r>
+      <w:proofErr w:type="spellEnd"/>
+      <w:r>
+        <w:rPr>
+          <w:color w:val="ABB2BF"/>
+          <w:sz w:val="16"/>
+          <w:szCs w:val="16"/>
+        </w:rPr>
+        <w:t>),</w:t>
+      </w:r>
+      <w:r>
+        <w:rPr>
+          <w:color w:val="ABB2BF"/>
+          <w:sz w:val="16"/>
+          <w:szCs w:val="16"/>
+        </w:rPr>
+        <w:br/>
+      </w:r>
+      <w:proofErr w:type="spellStart"/>
+      <w:r>
+        <w:rPr>
+          <w:color w:val="61AFEF"/>
+          <w:sz w:val="16"/>
+          <w:szCs w:val="16"/>
+        </w:rPr>
+        <w:t>url</w:t>
+      </w:r>
+      <w:proofErr w:type="spellEnd"/>
+      <w:r>
+        <w:rPr>
+          <w:color w:val="ABB2BF"/>
+          <w:sz w:val="16"/>
+          <w:szCs w:val="16"/>
+        </w:rPr>
+        <w:t>(</w:t>
+      </w:r>
+      <w:proofErr w:type="spellStart"/>
+      <w:r>
+        <w:rPr>
+          <w:color w:val="98C379"/>
+          <w:sz w:val="16"/>
+          <w:szCs w:val="16"/>
+        </w:rPr>
+        <w:t>r'^</w:t>
+      </w:r>
+      <w:r>
+        <w:rPr>
+          <w:color w:val="FF0000"/>
+          <w:sz w:val="16"/>
+          <w:szCs w:val="16"/>
+          <w:highlight w:val="yellow"/>
+        </w:rPr>
+        <w:t>author</w:t>
+      </w:r>
+      <w:proofErr w:type="spellEnd"/>
+      <w:r>
+        <w:rPr>
+          <w:color w:val="98C379"/>
+          <w:sz w:val="16"/>
+          <w:szCs w:val="16"/>
+        </w:rPr>
+        <w:t>/</w:t>
+      </w:r>
+      <w:proofErr w:type="spellStart"/>
+      <w:r>
+        <w:rPr>
+          <w:color w:val="98C379"/>
+          <w:sz w:val="16"/>
+          <w:szCs w:val="16"/>
+        </w:rPr>
+        <w:t>assign_book</w:t>
+      </w:r>
+      <w:proofErr w:type="spellEnd"/>
+      <w:r>
+        <w:rPr>
+          <w:color w:val="98C379"/>
+          <w:sz w:val="16"/>
+          <w:szCs w:val="16"/>
+        </w:rPr>
+        <w:t>/(?P&lt;</w:t>
+      </w:r>
+      <w:proofErr w:type="spellStart"/>
+      <w:r>
+        <w:rPr>
+          <w:color w:val="98C379"/>
+          <w:sz w:val="16"/>
+          <w:szCs w:val="16"/>
+        </w:rPr>
+        <w:t>author_id</w:t>
+      </w:r>
+      <w:proofErr w:type="spellEnd"/>
+      <w:r>
+        <w:rPr>
+          <w:color w:val="98C379"/>
+          <w:sz w:val="16"/>
+          <w:szCs w:val="16"/>
+        </w:rPr>
+        <w:t>&gt;\d+)/(?P&lt;</w:t>
+      </w:r>
+      <w:proofErr w:type="spellStart"/>
+      <w:r>
+        <w:rPr>
+          <w:color w:val="98C379"/>
+          <w:sz w:val="16"/>
+          <w:szCs w:val="16"/>
+        </w:rPr>
+        <w:t>book_id</w:t>
+      </w:r>
+      <w:proofErr w:type="spellEnd"/>
+      <w:r>
+        <w:rPr>
+          <w:color w:val="98C379"/>
+          <w:sz w:val="16"/>
+          <w:szCs w:val="16"/>
+        </w:rPr>
+        <w:t>&gt;\d+)'</w:t>
+      </w:r>
+      <w:r>
+        <w:rPr>
+          <w:color w:val="ABB2BF"/>
+          <w:sz w:val="16"/>
+          <w:szCs w:val="16"/>
+        </w:rPr>
+        <w:t xml:space="preserve">, </w:t>
+      </w:r>
+      <w:proofErr w:type="spellStart"/>
+      <w:r>
+        <w:rPr>
+          <w:color w:val="ABB2BF"/>
+          <w:sz w:val="16"/>
+          <w:szCs w:val="16"/>
+        </w:rPr>
+        <w:t>views.assign_book_redirected</w:t>
+      </w:r>
+      <w:proofErr w:type="spellEnd"/>
+      <w:r>
+        <w:rPr>
+          <w:color w:val="ABB2BF"/>
+          <w:sz w:val="16"/>
+          <w:szCs w:val="16"/>
+        </w:rPr>
+        <w:t>)</w:t>
+      </w:r>
+    </w:p>
+    <w:p>
+      <w:pPr>
+        <w:pStyle w:val="NoSpacing"/>
+        <w:ind w:left="2160"/>
+        <w:rPr>
+          <w:sz w:val="20"/>
+        </w:rPr>
       </w:pPr>
     </w:p>
     <w:sectPr>
@@ -453,7 +1688,7 @@
   <w:abstractNum w:abstractNumId="0" w15:restartNumberingAfterBreak="0">
     <w:nsid w:val="7F257279"/>
     <w:multiLevelType w:val="hybridMultilevel"/>
-    <w:tmpl w:val="CB26EA82"/>
+    <w:tmpl w:val="4A96D13C"/>
     <w:lvl w:ilvl="0" w:tplc="04090001">
       <w:start w:val="1"/>
       <w:numFmt w:val="bullet"/>

</xml_diff>